<commit_message>
InsideInfo controller is ready , changes in models rows
</commit_message>
<xml_diff>
--- a/Docs/GiftingDeed.docx
+++ b/Docs/GiftingDeed.docx
@@ -593,12 +593,19 @@
               </w:rPr>
               <w:t>&lt;</w:t>
             </w:r>
+            <w:r>
+              <w:rPr>
+                <w:b/>
+                <w:lang w:val="en-US"/>
+              </w:rPr>
+              <w:t>p</w:t>
+            </w:r>
             <w:proofErr w:type="spellStart"/>
             <w:r>
               <w:rPr>
                 <w:b/>
               </w:rPr>
-              <w:t>Provider</w:t>
+              <w:t>rovider</w:t>
             </w:r>
             <w:proofErr w:type="spellEnd"/>
             <w:r>
@@ -667,12 +674,19 @@
               </w:rPr>
               <w:t>&lt;</w:t>
             </w:r>
+            <w:r>
+              <w:rPr>
+                <w:b/>
+                <w:lang w:val="en-US"/>
+              </w:rPr>
+              <w:t>r</w:t>
+            </w:r>
             <w:proofErr w:type="spellStart"/>
             <w:r>
               <w:rPr>
                 <w:b/>
               </w:rPr>
-              <w:t>Recipient</w:t>
+              <w:t>ecipient</w:t>
             </w:r>
             <w:proofErr w:type="spellEnd"/>
             <w:r>

</xml_diff>